<commit_message>
Update document, pdf, .zip
</commit_message>
<xml_diff>
--- a/DB_2018_P16036_P16097_P16112.docx
+++ b/DB_2018_P16036_P16097_P16112.docx
@@ -9,8 +9,6 @@
           <w:lang w:val="el-GR"/>
         </w:rPr>
       </w:pPr>
-      <w:bookmarkStart w:id="0" w:name="_GoBack"/>
-      <w:bookmarkEnd w:id="0"/>
       <w:r>
         <w:rPr>
           <w:noProof/>
@@ -2813,12 +2811,12 @@
       <w:pPr>
         <w:pStyle w:val="Heading1"/>
       </w:pPr>
-      <w:bookmarkStart w:id="1" w:name="_Toc515547628"/>
+      <w:bookmarkStart w:id="0" w:name="_Toc515547628"/>
       <w:r>
         <w:lastRenderedPageBreak/>
         <w:t>Εισαγωγή</w:t>
       </w:r>
-      <w:bookmarkEnd w:id="1"/>
+      <w:bookmarkEnd w:id="0"/>
     </w:p>
     <w:p>
       <w:pPr>
@@ -3043,7 +3041,7 @@
       <w:pPr>
         <w:pStyle w:val="Heading1"/>
       </w:pPr>
-      <w:bookmarkStart w:id="2" w:name="_Toc515547629"/>
+      <w:bookmarkStart w:id="1" w:name="_Toc515547629"/>
       <w:r>
         <w:lastRenderedPageBreak/>
         <w:t xml:space="preserve">Ανάλυση </w:t>
@@ -3051,243 +3049,243 @@
       <w:r>
         <w:t>Πινάκων</w:t>
       </w:r>
+      <w:bookmarkEnd w:id="1"/>
+    </w:p>
+    <w:p>
+      <w:pPr>
+        <w:rPr>
+          <w:lang w:val="el-GR"/>
+        </w:rPr>
+      </w:pPr>
+      <w:r>
+        <w:rPr>
+          <w:lang w:val="el-GR"/>
+        </w:rPr>
+        <w:t xml:space="preserve">Όλες οι εντολές </w:t>
+      </w:r>
+      <w:r>
+        <w:t>SQL</w:t>
+      </w:r>
+      <w:r>
+        <w:rPr>
+          <w:lang w:val="el-GR"/>
+        </w:rPr>
+        <w:t xml:space="preserve"> </w:t>
+      </w:r>
+      <w:r>
+        <w:rPr>
+          <w:lang w:val="el-GR"/>
+        </w:rPr>
+        <w:t xml:space="preserve">για τη δημιουργία των παρακάτω πινάκων βρίσκονται στο αρχείο </w:t>
+      </w:r>
+      <w:r>
+        <w:rPr>
+          <w:b/>
+        </w:rPr>
+        <w:t>part</w:t>
+      </w:r>
+      <w:r>
+        <w:rPr>
+          <w:b/>
+          <w:lang w:val="el-GR"/>
+        </w:rPr>
+        <w:t>1</w:t>
+      </w:r>
+      <w:r>
+        <w:rPr>
+          <w:b/>
+          <w:lang w:val="el-GR"/>
+        </w:rPr>
+        <w:t>/</w:t>
+      </w:r>
+      <w:r>
+        <w:rPr>
+          <w:b/>
+        </w:rPr>
+        <w:t>all</w:t>
+      </w:r>
+      <w:r>
+        <w:rPr>
+          <w:b/>
+          <w:lang w:val="el-GR"/>
+        </w:rPr>
+        <w:t>.</w:t>
+      </w:r>
+      <w:proofErr w:type="spellStart"/>
+      <w:r>
+        <w:rPr>
+          <w:b/>
+        </w:rPr>
+        <w:t>sql</w:t>
+      </w:r>
+      <w:proofErr w:type="spellEnd"/>
+      <w:r>
+        <w:rPr>
+          <w:b/>
+          <w:lang w:val="el-GR"/>
+        </w:rPr>
+        <w:t xml:space="preserve"> </w:t>
+      </w:r>
+      <w:r>
+        <w:rPr>
+          <w:lang w:val="el-GR"/>
+        </w:rPr>
+        <w:t xml:space="preserve">και ξεχωριστά </w:t>
+      </w:r>
+      <w:r>
+        <w:rPr>
+          <w:lang w:val="el-GR"/>
+        </w:rPr>
+        <w:t>η καθεμία</w:t>
+      </w:r>
+      <w:r>
+        <w:rPr>
+          <w:lang w:val="el-GR"/>
+        </w:rPr>
+        <w:t xml:space="preserve"> στο φάκελο</w:t>
+      </w:r>
+      <w:r>
+        <w:rPr>
+          <w:b/>
+          <w:lang w:val="el-GR"/>
+        </w:rPr>
+        <w:t xml:space="preserve"> part</w:t>
+      </w:r>
+      <w:r>
+        <w:rPr>
+          <w:b/>
+          <w:lang w:val="el-GR"/>
+        </w:rPr>
+        <w:t>1</w:t>
+      </w:r>
+      <w:r>
+        <w:rPr>
+          <w:lang w:val="el-GR"/>
+        </w:rPr>
+        <w:t>.</w:t>
+      </w:r>
+      <w:r>
+        <w:rPr>
+          <w:lang w:val="el-GR"/>
+        </w:rPr>
+        <w:t xml:space="preserve"> Χρησιμοποιώντας το </w:t>
+      </w:r>
+      <w:r>
+        <w:t>query</w:t>
+      </w:r>
+      <w:r>
+        <w:rPr>
+          <w:lang w:val="el-GR"/>
+        </w:rPr>
+        <w:t xml:space="preserve"> </w:t>
+      </w:r>
+      <w:r>
+        <w:t>tool</w:t>
+      </w:r>
+      <w:r>
+        <w:rPr>
+          <w:lang w:val="el-GR"/>
+        </w:rPr>
+        <w:t xml:space="preserve"> </w:t>
+      </w:r>
+      <w:r>
+        <w:rPr>
+          <w:lang w:val="el-GR"/>
+        </w:rPr>
+        <w:t xml:space="preserve">του </w:t>
+      </w:r>
+      <w:proofErr w:type="spellStart"/>
+      <w:r>
+        <w:t>pgAdmin</w:t>
+      </w:r>
+      <w:proofErr w:type="spellEnd"/>
+      <w:r>
+        <w:rPr>
+          <w:lang w:val="el-GR"/>
+        </w:rPr>
+        <w:t xml:space="preserve">, </w:t>
+      </w:r>
+      <w:r>
+        <w:rPr>
+          <w:lang w:val="el-GR"/>
+        </w:rPr>
+        <w:t xml:space="preserve">εκτελώντας ότι βρίσκεται στο </w:t>
+      </w:r>
+      <w:r>
+        <w:t>part</w:t>
+      </w:r>
+      <w:r>
+        <w:rPr>
+          <w:lang w:val="el-GR"/>
+        </w:rPr>
+        <w:t>1</w:t>
+      </w:r>
+      <w:r>
+        <w:rPr>
+          <w:lang w:val="el-GR"/>
+        </w:rPr>
+        <w:t>/</w:t>
+      </w:r>
+      <w:r>
+        <w:t>all</w:t>
+      </w:r>
+      <w:r>
+        <w:rPr>
+          <w:lang w:val="el-GR"/>
+        </w:rPr>
+        <w:t>.</w:t>
+      </w:r>
+      <w:proofErr w:type="spellStart"/>
+      <w:r>
+        <w:t>sql</w:t>
+      </w:r>
+      <w:proofErr w:type="spellEnd"/>
+      <w:r>
+        <w:rPr>
+          <w:lang w:val="el-GR"/>
+        </w:rPr>
+        <w:t xml:space="preserve"> </w:t>
+      </w:r>
+      <w:r>
+        <w:rPr>
+          <w:lang w:val="el-GR"/>
+        </w:rPr>
+        <w:t xml:space="preserve">θα </w:t>
+      </w:r>
+      <w:r>
+        <w:rPr>
+          <w:lang w:val="el-GR"/>
+        </w:rPr>
+        <w:t>δημιουργηθεί</w:t>
+      </w:r>
+      <w:r>
+        <w:rPr>
+          <w:lang w:val="el-GR"/>
+        </w:rPr>
+        <w:t xml:space="preserve"> επιτυχώς </w:t>
+      </w:r>
+      <w:r>
+        <w:rPr>
+          <w:lang w:val="el-GR"/>
+        </w:rPr>
+        <w:t xml:space="preserve">η </w:t>
+      </w:r>
+      <w:r>
+        <w:rPr>
+          <w:lang w:val="el-GR"/>
+        </w:rPr>
+        <w:t>βάση δεδομένων της εργασίας.</w:t>
+      </w:r>
+    </w:p>
+    <w:p>
+      <w:pPr>
+        <w:pStyle w:val="Heading2"/>
+      </w:pPr>
+      <w:bookmarkStart w:id="2" w:name="_Toc515547630"/>
+      <w:r>
+        <w:t>Car Makes</w:t>
+      </w:r>
       <w:bookmarkEnd w:id="2"/>
-    </w:p>
-    <w:p>
-      <w:pPr>
-        <w:rPr>
-          <w:lang w:val="el-GR"/>
-        </w:rPr>
-      </w:pPr>
-      <w:r>
-        <w:rPr>
-          <w:lang w:val="el-GR"/>
-        </w:rPr>
-        <w:t xml:space="preserve">Όλες οι εντολές </w:t>
-      </w:r>
-      <w:r>
-        <w:t>SQL</w:t>
-      </w:r>
-      <w:r>
-        <w:rPr>
-          <w:lang w:val="el-GR"/>
-        </w:rPr>
-        <w:t xml:space="preserve"> </w:t>
-      </w:r>
-      <w:r>
-        <w:rPr>
-          <w:lang w:val="el-GR"/>
-        </w:rPr>
-        <w:t xml:space="preserve">για τη δημιουργία των παρακάτω πινάκων βρίσκονται στο αρχείο </w:t>
-      </w:r>
-      <w:r>
-        <w:rPr>
-          <w:b/>
-        </w:rPr>
-        <w:t>part</w:t>
-      </w:r>
-      <w:r>
-        <w:rPr>
-          <w:b/>
-          <w:lang w:val="el-GR"/>
-        </w:rPr>
-        <w:t>1</w:t>
-      </w:r>
-      <w:r>
-        <w:rPr>
-          <w:b/>
-          <w:lang w:val="el-GR"/>
-        </w:rPr>
-        <w:t>/</w:t>
-      </w:r>
-      <w:r>
-        <w:rPr>
-          <w:b/>
-        </w:rPr>
-        <w:t>all</w:t>
-      </w:r>
-      <w:r>
-        <w:rPr>
-          <w:b/>
-          <w:lang w:val="el-GR"/>
-        </w:rPr>
-        <w:t>.</w:t>
-      </w:r>
-      <w:proofErr w:type="spellStart"/>
-      <w:r>
-        <w:rPr>
-          <w:b/>
-        </w:rPr>
-        <w:t>sql</w:t>
-      </w:r>
-      <w:proofErr w:type="spellEnd"/>
-      <w:r>
-        <w:rPr>
-          <w:b/>
-          <w:lang w:val="el-GR"/>
-        </w:rPr>
-        <w:t xml:space="preserve"> </w:t>
-      </w:r>
-      <w:r>
-        <w:rPr>
-          <w:lang w:val="el-GR"/>
-        </w:rPr>
-        <w:t xml:space="preserve">και ξεχωριστά </w:t>
-      </w:r>
-      <w:r>
-        <w:rPr>
-          <w:lang w:val="el-GR"/>
-        </w:rPr>
-        <w:t>η καθεμία</w:t>
-      </w:r>
-      <w:r>
-        <w:rPr>
-          <w:lang w:val="el-GR"/>
-        </w:rPr>
-        <w:t xml:space="preserve"> στο φάκελο</w:t>
-      </w:r>
-      <w:r>
-        <w:rPr>
-          <w:b/>
-          <w:lang w:val="el-GR"/>
-        </w:rPr>
-        <w:t xml:space="preserve"> part</w:t>
-      </w:r>
-      <w:r>
-        <w:rPr>
-          <w:b/>
-          <w:lang w:val="el-GR"/>
-        </w:rPr>
-        <w:t>1</w:t>
-      </w:r>
-      <w:r>
-        <w:rPr>
-          <w:lang w:val="el-GR"/>
-        </w:rPr>
-        <w:t>.</w:t>
-      </w:r>
-      <w:r>
-        <w:rPr>
-          <w:lang w:val="el-GR"/>
-        </w:rPr>
-        <w:t xml:space="preserve"> Χρησιμοποιώντας το </w:t>
-      </w:r>
-      <w:r>
-        <w:t>query</w:t>
-      </w:r>
-      <w:r>
-        <w:rPr>
-          <w:lang w:val="el-GR"/>
-        </w:rPr>
-        <w:t xml:space="preserve"> </w:t>
-      </w:r>
-      <w:r>
-        <w:t>tool</w:t>
-      </w:r>
-      <w:r>
-        <w:rPr>
-          <w:lang w:val="el-GR"/>
-        </w:rPr>
-        <w:t xml:space="preserve"> </w:t>
-      </w:r>
-      <w:r>
-        <w:rPr>
-          <w:lang w:val="el-GR"/>
-        </w:rPr>
-        <w:t xml:space="preserve">του </w:t>
-      </w:r>
-      <w:proofErr w:type="spellStart"/>
-      <w:r>
-        <w:t>pgAdmin</w:t>
-      </w:r>
-      <w:proofErr w:type="spellEnd"/>
-      <w:r>
-        <w:rPr>
-          <w:lang w:val="el-GR"/>
-        </w:rPr>
-        <w:t xml:space="preserve">, </w:t>
-      </w:r>
-      <w:r>
-        <w:rPr>
-          <w:lang w:val="el-GR"/>
-        </w:rPr>
-        <w:t xml:space="preserve">εκτελώντας ότι βρίσκεται στο </w:t>
-      </w:r>
-      <w:r>
-        <w:t>part</w:t>
-      </w:r>
-      <w:r>
-        <w:rPr>
-          <w:lang w:val="el-GR"/>
-        </w:rPr>
-        <w:t>1</w:t>
-      </w:r>
-      <w:r>
-        <w:rPr>
-          <w:lang w:val="el-GR"/>
-        </w:rPr>
-        <w:t>/</w:t>
-      </w:r>
-      <w:r>
-        <w:t>all</w:t>
-      </w:r>
-      <w:r>
-        <w:rPr>
-          <w:lang w:val="el-GR"/>
-        </w:rPr>
-        <w:t>.</w:t>
-      </w:r>
-      <w:proofErr w:type="spellStart"/>
-      <w:r>
-        <w:t>sql</w:t>
-      </w:r>
-      <w:proofErr w:type="spellEnd"/>
-      <w:r>
-        <w:rPr>
-          <w:lang w:val="el-GR"/>
-        </w:rPr>
-        <w:t xml:space="preserve"> </w:t>
-      </w:r>
-      <w:r>
-        <w:rPr>
-          <w:lang w:val="el-GR"/>
-        </w:rPr>
-        <w:t xml:space="preserve">θα </w:t>
-      </w:r>
-      <w:r>
-        <w:rPr>
-          <w:lang w:val="el-GR"/>
-        </w:rPr>
-        <w:t>δημιουργηθεί</w:t>
-      </w:r>
-      <w:r>
-        <w:rPr>
-          <w:lang w:val="el-GR"/>
-        </w:rPr>
-        <w:t xml:space="preserve"> επιτυχώς </w:t>
-      </w:r>
-      <w:r>
-        <w:rPr>
-          <w:lang w:val="el-GR"/>
-        </w:rPr>
-        <w:t xml:space="preserve">η </w:t>
-      </w:r>
-      <w:r>
-        <w:rPr>
-          <w:lang w:val="el-GR"/>
-        </w:rPr>
-        <w:t>βάση δεδομένων της εργασίας.</w:t>
-      </w:r>
-    </w:p>
-    <w:p>
-      <w:pPr>
-        <w:pStyle w:val="Heading2"/>
-      </w:pPr>
-      <w:bookmarkStart w:id="3" w:name="_Toc515547630"/>
-      <w:r>
-        <w:t>Car Makes</w:t>
-      </w:r>
-      <w:bookmarkEnd w:id="3"/>
     </w:p>
     <w:p>
       <w:pPr>
@@ -3588,12 +3586,12 @@
       <w:pPr>
         <w:pStyle w:val="Heading2"/>
       </w:pPr>
-      <w:bookmarkStart w:id="4" w:name="_Toc515547631"/>
+      <w:bookmarkStart w:id="3" w:name="_Toc515547631"/>
       <w:r>
         <w:lastRenderedPageBreak/>
         <w:t>Car Models</w:t>
       </w:r>
-      <w:bookmarkEnd w:id="4"/>
+      <w:bookmarkEnd w:id="3"/>
     </w:p>
     <w:p>
       <w:pPr>
@@ -3982,12 +3980,12 @@
       <w:pPr>
         <w:pStyle w:val="Heading2"/>
       </w:pPr>
-      <w:bookmarkStart w:id="5" w:name="_Toc515547632"/>
+      <w:bookmarkStart w:id="4" w:name="_Toc515547632"/>
       <w:r>
         <w:lastRenderedPageBreak/>
         <w:t>Car Warehouse</w:t>
       </w:r>
-      <w:bookmarkEnd w:id="5"/>
+      <w:bookmarkEnd w:id="4"/>
     </w:p>
     <w:p>
       <w:pPr>
@@ -4571,12 +4569,12 @@
       <w:pPr>
         <w:pStyle w:val="Heading2"/>
       </w:pPr>
-      <w:bookmarkStart w:id="6" w:name="_Toc515547633"/>
+      <w:bookmarkStart w:id="5" w:name="_Toc515547633"/>
       <w:r>
         <w:lastRenderedPageBreak/>
         <w:t>Customers</w:t>
       </w:r>
-      <w:bookmarkEnd w:id="6"/>
+      <w:bookmarkEnd w:id="5"/>
     </w:p>
     <w:p>
       <w:pPr>
@@ -4951,12 +4949,12 @@
       <w:pPr>
         <w:pStyle w:val="Heading2"/>
       </w:pPr>
-      <w:bookmarkStart w:id="7" w:name="_Toc515547634"/>
+      <w:bookmarkStart w:id="6" w:name="_Toc515547634"/>
       <w:r>
         <w:lastRenderedPageBreak/>
         <w:t>Employee</w:t>
       </w:r>
-      <w:bookmarkEnd w:id="7"/>
+      <w:bookmarkEnd w:id="6"/>
     </w:p>
     <w:p>
       <w:pPr>
@@ -5384,12 +5382,12 @@
       <w:pPr>
         <w:pStyle w:val="Heading2"/>
       </w:pPr>
-      <w:bookmarkStart w:id="8" w:name="_Toc515547635"/>
+      <w:bookmarkStart w:id="7" w:name="_Toc515547635"/>
       <w:r>
         <w:lastRenderedPageBreak/>
         <w:t>Roles</w:t>
       </w:r>
-      <w:bookmarkEnd w:id="8"/>
+      <w:bookmarkEnd w:id="7"/>
     </w:p>
     <w:p>
       <w:pPr>
@@ -5668,12 +5666,12 @@
       <w:pPr>
         <w:pStyle w:val="Heading2"/>
       </w:pPr>
-      <w:bookmarkStart w:id="9" w:name="_Toc515547636"/>
+      <w:bookmarkStart w:id="8" w:name="_Toc515547636"/>
       <w:r>
         <w:lastRenderedPageBreak/>
         <w:t>Sales History</w:t>
       </w:r>
-      <w:bookmarkEnd w:id="9"/>
+      <w:bookmarkEnd w:id="8"/>
     </w:p>
     <w:p>
       <w:pPr>
@@ -6256,12 +6254,12 @@
       <w:pPr>
         <w:pStyle w:val="Heading2"/>
       </w:pPr>
-      <w:bookmarkStart w:id="10" w:name="_Toc515547637"/>
+      <w:bookmarkStart w:id="9" w:name="_Toc515547637"/>
       <w:r>
         <w:lastRenderedPageBreak/>
         <w:t>Service History</w:t>
       </w:r>
-      <w:bookmarkEnd w:id="10"/>
+      <w:bookmarkEnd w:id="9"/>
     </w:p>
     <w:p>
       <w:pPr>
@@ -6818,129 +6816,129 @@
       <w:pPr>
         <w:pStyle w:val="Heading1"/>
       </w:pPr>
-      <w:bookmarkStart w:id="11" w:name="_Toc515547638"/>
+      <w:bookmarkStart w:id="10" w:name="_Toc515547638"/>
       <w:r>
         <w:lastRenderedPageBreak/>
         <w:t>Ανάλυση Δομών</w:t>
       </w:r>
+      <w:bookmarkEnd w:id="10"/>
+    </w:p>
+    <w:p>
+      <w:pPr>
+        <w:rPr>
+          <w:lang w:val="el-GR"/>
+        </w:rPr>
+      </w:pPr>
+      <w:r>
+        <w:rPr>
+          <w:lang w:val="el-GR"/>
+        </w:rPr>
+        <w:t xml:space="preserve">Όλες οι εντολές </w:t>
+      </w:r>
+      <w:r>
+        <w:t>SQL</w:t>
+      </w:r>
+      <w:r>
+        <w:rPr>
+          <w:lang w:val="el-GR"/>
+        </w:rPr>
+        <w:t xml:space="preserve"> </w:t>
+      </w:r>
+      <w:r>
+        <w:rPr>
+          <w:lang w:val="el-GR"/>
+        </w:rPr>
+        <w:t xml:space="preserve">για τη δημιουργία των παρακάτω δομών βρίσκονται στο αρχείο </w:t>
+      </w:r>
+      <w:r>
+        <w:rPr>
+          <w:b/>
+        </w:rPr>
+        <w:t>part</w:t>
+      </w:r>
+      <w:r>
+        <w:rPr>
+          <w:b/>
+          <w:lang w:val="el-GR"/>
+        </w:rPr>
+        <w:t>1/</w:t>
+      </w:r>
+      <w:r>
+        <w:rPr>
+          <w:b/>
+        </w:rPr>
+        <w:t>all</w:t>
+      </w:r>
+      <w:r>
+        <w:rPr>
+          <w:b/>
+          <w:lang w:val="el-GR"/>
+        </w:rPr>
+        <w:t>.</w:t>
+      </w:r>
+      <w:proofErr w:type="spellStart"/>
+      <w:r>
+        <w:rPr>
+          <w:b/>
+        </w:rPr>
+        <w:t>sql</w:t>
+      </w:r>
+      <w:proofErr w:type="spellEnd"/>
+      <w:r>
+        <w:rPr>
+          <w:b/>
+          <w:lang w:val="el-GR"/>
+        </w:rPr>
+        <w:t xml:space="preserve"> </w:t>
+      </w:r>
+      <w:r>
+        <w:rPr>
+          <w:lang w:val="el-GR"/>
+        </w:rPr>
+        <w:t xml:space="preserve">και ξεχωριστά </w:t>
+      </w:r>
+      <w:r>
+        <w:rPr>
+          <w:lang w:val="el-GR"/>
+        </w:rPr>
+        <w:t>η καθεμία</w:t>
+      </w:r>
+      <w:r>
+        <w:rPr>
+          <w:lang w:val="el-GR"/>
+        </w:rPr>
+        <w:t xml:space="preserve"> στο φάκελο</w:t>
+      </w:r>
+      <w:r>
+        <w:rPr>
+          <w:b/>
+          <w:lang w:val="el-GR"/>
+        </w:rPr>
+        <w:t xml:space="preserve"> part</w:t>
+      </w:r>
+      <w:r>
+        <w:rPr>
+          <w:b/>
+          <w:lang w:val="el-GR"/>
+        </w:rPr>
+        <w:t>1</w:t>
+      </w:r>
+      <w:r>
+        <w:rPr>
+          <w:lang w:val="el-GR"/>
+        </w:rPr>
+        <w:t>.</w:t>
+      </w:r>
+    </w:p>
+    <w:p>
+      <w:pPr>
+        <w:pStyle w:val="Heading2"/>
+      </w:pPr>
+      <w:bookmarkStart w:id="11" w:name="_Toc515547639"/>
+      <w:r>
+        <w:t>Plate Number</w:t>
+      </w:r>
       <w:bookmarkEnd w:id="11"/>
-    </w:p>
-    <w:p>
-      <w:pPr>
-        <w:rPr>
-          <w:lang w:val="el-GR"/>
-        </w:rPr>
-      </w:pPr>
-      <w:r>
-        <w:rPr>
-          <w:lang w:val="el-GR"/>
-        </w:rPr>
-        <w:t xml:space="preserve">Όλες οι εντολές </w:t>
-      </w:r>
-      <w:r>
-        <w:t>SQL</w:t>
-      </w:r>
-      <w:r>
-        <w:rPr>
-          <w:lang w:val="el-GR"/>
-        </w:rPr>
-        <w:t xml:space="preserve"> </w:t>
-      </w:r>
-      <w:r>
-        <w:rPr>
-          <w:lang w:val="el-GR"/>
-        </w:rPr>
-        <w:t xml:space="preserve">για τη δημιουργία των παρακάτω δομών βρίσκονται στο αρχείο </w:t>
-      </w:r>
-      <w:r>
-        <w:rPr>
-          <w:b/>
-        </w:rPr>
-        <w:t>part</w:t>
-      </w:r>
-      <w:r>
-        <w:rPr>
-          <w:b/>
-          <w:lang w:val="el-GR"/>
-        </w:rPr>
-        <w:t>1/</w:t>
-      </w:r>
-      <w:r>
-        <w:rPr>
-          <w:b/>
-        </w:rPr>
-        <w:t>all</w:t>
-      </w:r>
-      <w:r>
-        <w:rPr>
-          <w:b/>
-          <w:lang w:val="el-GR"/>
-        </w:rPr>
-        <w:t>.</w:t>
-      </w:r>
-      <w:proofErr w:type="spellStart"/>
-      <w:r>
-        <w:rPr>
-          <w:b/>
-        </w:rPr>
-        <w:t>sql</w:t>
-      </w:r>
-      <w:proofErr w:type="spellEnd"/>
-      <w:r>
-        <w:rPr>
-          <w:b/>
-          <w:lang w:val="el-GR"/>
-        </w:rPr>
-        <w:t xml:space="preserve"> </w:t>
-      </w:r>
-      <w:r>
-        <w:rPr>
-          <w:lang w:val="el-GR"/>
-        </w:rPr>
-        <w:t xml:space="preserve">και ξεχωριστά </w:t>
-      </w:r>
-      <w:r>
-        <w:rPr>
-          <w:lang w:val="el-GR"/>
-        </w:rPr>
-        <w:t>η καθεμία</w:t>
-      </w:r>
-      <w:r>
-        <w:rPr>
-          <w:lang w:val="el-GR"/>
-        </w:rPr>
-        <w:t xml:space="preserve"> στο φάκελο</w:t>
-      </w:r>
-      <w:r>
-        <w:rPr>
-          <w:b/>
-          <w:lang w:val="el-GR"/>
-        </w:rPr>
-        <w:t xml:space="preserve"> part</w:t>
-      </w:r>
-      <w:r>
-        <w:rPr>
-          <w:b/>
-          <w:lang w:val="el-GR"/>
-        </w:rPr>
-        <w:t>1</w:t>
-      </w:r>
-      <w:r>
-        <w:rPr>
-          <w:lang w:val="el-GR"/>
-        </w:rPr>
-        <w:t>.</w:t>
-      </w:r>
-    </w:p>
-    <w:p>
-      <w:pPr>
-        <w:pStyle w:val="Heading2"/>
-      </w:pPr>
-      <w:bookmarkStart w:id="12" w:name="_Toc515547639"/>
-      <w:r>
-        <w:t>Plate Number</w:t>
-      </w:r>
-      <w:bookmarkEnd w:id="12"/>
     </w:p>
     <w:p>
       <w:pPr>
@@ -7063,11 +7061,11 @@
       <w:pPr>
         <w:pStyle w:val="Heading2"/>
       </w:pPr>
-      <w:bookmarkStart w:id="13" w:name="_Toc515547640"/>
+      <w:bookmarkStart w:id="12" w:name="_Toc515547640"/>
       <w:r>
         <w:t>Car Condition</w:t>
       </w:r>
-      <w:bookmarkEnd w:id="13"/>
+      <w:bookmarkEnd w:id="12"/>
     </w:p>
     <w:p>
       <w:pPr>
@@ -7158,11 +7156,11 @@
       <w:pPr>
         <w:pStyle w:val="Heading2"/>
       </w:pPr>
-      <w:bookmarkStart w:id="14" w:name="_Toc515547641"/>
+      <w:bookmarkStart w:id="13" w:name="_Toc515547641"/>
       <w:r>
         <w:t>Sales Action</w:t>
       </w:r>
-      <w:bookmarkEnd w:id="14"/>
+      <w:bookmarkEnd w:id="13"/>
     </w:p>
     <w:p>
       <w:pPr>
@@ -7273,7 +7271,7 @@
       <w:pPr>
         <w:pStyle w:val="Heading1"/>
       </w:pPr>
-      <w:bookmarkStart w:id="15" w:name="_Toc515547642"/>
+      <w:bookmarkStart w:id="14" w:name="_Toc515547642"/>
       <w:r>
         <w:lastRenderedPageBreak/>
         <w:t xml:space="preserve">Θεωρία </w:t>
@@ -7282,94 +7280,94 @@
       <w:r>
         <w:t>Κανονικοποίησης</w:t>
       </w:r>
+      <w:bookmarkEnd w:id="14"/>
+      <w:proofErr w:type="spellEnd"/>
+    </w:p>
+    <w:p>
+      <w:pPr>
+        <w:rPr>
+          <w:lang w:val="el-GR"/>
+        </w:rPr>
+      </w:pPr>
+      <w:r>
+        <w:rPr>
+          <w:lang w:val="el-GR"/>
+        </w:rPr>
+        <w:t xml:space="preserve">Η εφαρμογής της θεωρίας </w:t>
+      </w:r>
+      <w:proofErr w:type="spellStart"/>
+      <w:r>
+        <w:rPr>
+          <w:lang w:val="el-GR"/>
+        </w:rPr>
+        <w:t>κανονικοποίησης</w:t>
+      </w:r>
+      <w:proofErr w:type="spellEnd"/>
+      <w:r>
+        <w:rPr>
+          <w:lang w:val="el-GR"/>
+        </w:rPr>
+        <w:t xml:space="preserve"> πάνω στο σχεσιακό σχήμα της ΒΔ βρίσκεται στο αρχείο </w:t>
+      </w:r>
+      <w:proofErr w:type="spellStart"/>
+      <w:r>
+        <w:rPr>
+          <w:b/>
+        </w:rPr>
+        <w:t>bcnf</w:t>
+      </w:r>
+      <w:proofErr w:type="spellEnd"/>
+      <w:r>
+        <w:rPr>
+          <w:b/>
+          <w:lang w:val="el-GR"/>
+        </w:rPr>
+        <w:t>_3</w:t>
+      </w:r>
+      <w:proofErr w:type="spellStart"/>
+      <w:r>
+        <w:rPr>
+          <w:b/>
+        </w:rPr>
+        <w:t>nf</w:t>
+      </w:r>
+      <w:proofErr w:type="spellEnd"/>
+      <w:r>
+        <w:rPr>
+          <w:b/>
+          <w:lang w:val="el-GR"/>
+        </w:rPr>
+        <w:t>.</w:t>
+      </w:r>
+      <w:r>
+        <w:rPr>
+          <w:b/>
+        </w:rPr>
+        <w:t>txt</w:t>
+      </w:r>
+      <w:r>
+        <w:rPr>
+          <w:lang w:val="el-GR"/>
+        </w:rPr>
+        <w:t>.</w:t>
+      </w:r>
+    </w:p>
+    <w:p>
+      <w:pPr>
+        <w:pStyle w:val="Heading1"/>
+      </w:pPr>
+      <w:bookmarkStart w:id="15" w:name="_Toc515547643"/>
+      <w:r>
+        <w:t xml:space="preserve">Επεξήγηση </w:t>
+      </w:r>
+      <w:r>
+        <w:t xml:space="preserve">των </w:t>
+      </w:r>
+      <w:proofErr w:type="spellStart"/>
+      <w:r>
+        <w:t>Queries</w:t>
+      </w:r>
       <w:bookmarkEnd w:id="15"/>
-      <w:proofErr w:type="spellEnd"/>
-    </w:p>
-    <w:p>
-      <w:pPr>
-        <w:rPr>
-          <w:lang w:val="el-GR"/>
-        </w:rPr>
-      </w:pPr>
-      <w:r>
-        <w:rPr>
-          <w:lang w:val="el-GR"/>
-        </w:rPr>
-        <w:t xml:space="preserve">Η εφαρμογής της θεωρίας </w:t>
-      </w:r>
-      <w:proofErr w:type="spellStart"/>
-      <w:r>
-        <w:rPr>
-          <w:lang w:val="el-GR"/>
-        </w:rPr>
-        <w:t>κανονικοποίησης</w:t>
-      </w:r>
-      <w:proofErr w:type="spellEnd"/>
-      <w:r>
-        <w:rPr>
-          <w:lang w:val="el-GR"/>
-        </w:rPr>
-        <w:t xml:space="preserve"> πάνω στο σχεσιακό σχήμα της ΒΔ βρίσκεται στο αρχείο </w:t>
-      </w:r>
-      <w:proofErr w:type="spellStart"/>
-      <w:r>
-        <w:rPr>
-          <w:b/>
-        </w:rPr>
-        <w:t>bcnf</w:t>
-      </w:r>
-      <w:proofErr w:type="spellEnd"/>
-      <w:r>
-        <w:rPr>
-          <w:b/>
-          <w:lang w:val="el-GR"/>
-        </w:rPr>
-        <w:t>_3</w:t>
-      </w:r>
-      <w:proofErr w:type="spellStart"/>
-      <w:r>
-        <w:rPr>
-          <w:b/>
-        </w:rPr>
-        <w:t>nf</w:t>
-      </w:r>
-      <w:proofErr w:type="spellEnd"/>
-      <w:r>
-        <w:rPr>
-          <w:b/>
-          <w:lang w:val="el-GR"/>
-        </w:rPr>
-        <w:t>.</w:t>
-      </w:r>
-      <w:r>
-        <w:rPr>
-          <w:b/>
-        </w:rPr>
-        <w:t>txt</w:t>
-      </w:r>
-      <w:r>
-        <w:rPr>
-          <w:lang w:val="el-GR"/>
-        </w:rPr>
-        <w:t>.</w:t>
-      </w:r>
-    </w:p>
-    <w:p>
-      <w:pPr>
-        <w:pStyle w:val="Heading1"/>
-      </w:pPr>
-      <w:bookmarkStart w:id="16" w:name="_Toc515547643"/>
-      <w:r>
-        <w:t xml:space="preserve">Επεξήγηση </w:t>
-      </w:r>
-      <w:r>
-        <w:t xml:space="preserve">των </w:t>
-      </w:r>
-      <w:proofErr w:type="spellStart"/>
-      <w:r>
-        <w:t>Queries</w:t>
-      </w:r>
-      <w:bookmarkEnd w:id="16"/>
       <w:proofErr w:type="spellEnd"/>
     </w:p>
     <w:p>
@@ -7487,11 +7485,11 @@
           <w:numId w:val="46"/>
         </w:numPr>
       </w:pPr>
-      <w:bookmarkStart w:id="17" w:name="_Toc515547644"/>
+      <w:bookmarkStart w:id="16" w:name="_Toc515547644"/>
       <w:r>
         <w:t>Μοντέλα αυτοκινήτων με το μέγιστο πλήθος ζημιών</w:t>
       </w:r>
-      <w:bookmarkEnd w:id="17"/>
+      <w:bookmarkEnd w:id="16"/>
     </w:p>
     <w:p>
       <w:pPr>
@@ -7721,12 +7719,12 @@
       <w:pPr>
         <w:pStyle w:val="Heading2"/>
       </w:pPr>
-      <w:bookmarkStart w:id="18" w:name="_Toc515547645"/>
+      <w:bookmarkStart w:id="17" w:name="_Toc515547645"/>
       <w:r>
         <w:lastRenderedPageBreak/>
         <w:t>Μέσο κέδρος της εταιρίας από επισκευές ανά μήνα</w:t>
       </w:r>
-      <w:bookmarkEnd w:id="18"/>
+      <w:bookmarkEnd w:id="17"/>
     </w:p>
     <w:p>
       <w:pPr>
@@ -7918,12 +7916,12 @@
       <w:pPr>
         <w:pStyle w:val="Heading2"/>
       </w:pPr>
-      <w:bookmarkStart w:id="19" w:name="_Toc515547646"/>
+      <w:bookmarkStart w:id="18" w:name="_Toc515547646"/>
       <w:r>
         <w:lastRenderedPageBreak/>
         <w:t>Ο πωλητής με το μέγιστο «τζίρο»</w:t>
       </w:r>
-      <w:bookmarkEnd w:id="19"/>
+      <w:bookmarkEnd w:id="18"/>
     </w:p>
     <w:p>
       <w:pPr>
@@ -8179,12 +8177,12 @@
       <w:pPr>
         <w:pStyle w:val="Heading2"/>
       </w:pPr>
-      <w:bookmarkStart w:id="20" w:name="_Toc515547647"/>
+      <w:bookmarkStart w:id="19" w:name="_Toc515547647"/>
       <w:r>
         <w:lastRenderedPageBreak/>
         <w:t>Επισκευές που βρίσκονται σε εκκρεμότητα</w:t>
       </w:r>
-      <w:bookmarkEnd w:id="20"/>
+      <w:bookmarkEnd w:id="19"/>
     </w:p>
     <w:p>
       <w:pPr>
@@ -8366,12 +8364,12 @@
       <w:pPr>
         <w:pStyle w:val="Heading2"/>
       </w:pPr>
-      <w:bookmarkStart w:id="21" w:name="_Toc515547648"/>
+      <w:bookmarkStart w:id="20" w:name="_Toc515547648"/>
       <w:r>
         <w:lastRenderedPageBreak/>
         <w:t>Εργασίες του τεχνικού ‘Χ’ τον τελευταίο μήνα</w:t>
       </w:r>
-      <w:bookmarkEnd w:id="21"/>
+      <w:bookmarkEnd w:id="20"/>
     </w:p>
     <w:p>
       <w:pPr>
@@ -8566,7 +8564,7 @@
       <w:pPr>
         <w:pStyle w:val="Heading2"/>
       </w:pPr>
-      <w:bookmarkStart w:id="22" w:name="_Toc515547649"/>
+      <w:bookmarkStart w:id="21" w:name="_Toc515547649"/>
       <w:r>
         <w:lastRenderedPageBreak/>
         <w:t>Α</w:t>
@@ -8580,7 +8578,7 @@
       <w:r>
         <w:t xml:space="preserve"> για επισκευή πάνω από 1 φορά τον τελευταίο χρόνο</w:t>
       </w:r>
-      <w:bookmarkEnd w:id="22"/>
+      <w:bookmarkEnd w:id="21"/>
     </w:p>
     <w:p>
       <w:pPr>
@@ -8803,7 +8801,7 @@
       <w:pPr>
         <w:pStyle w:val="Heading1"/>
       </w:pPr>
-      <w:bookmarkStart w:id="23" w:name="_Toc515547650"/>
+      <w:bookmarkStart w:id="22" w:name="_Toc515547650"/>
       <w:r>
         <w:lastRenderedPageBreak/>
         <w:t>Επεξήγηση</w:t>
@@ -8823,135 +8821,135 @@
       <w:r>
         <w:t>Cursor</w:t>
       </w:r>
+      <w:bookmarkEnd w:id="22"/>
+      <w:proofErr w:type="spellEnd"/>
+    </w:p>
+    <w:p>
+      <w:pPr>
+        <w:rPr>
+          <w:lang w:val="el-GR"/>
+        </w:rPr>
+      </w:pPr>
+      <w:r>
+        <w:rPr>
+          <w:lang w:val="el-GR"/>
+        </w:rPr>
+        <w:t xml:space="preserve">Ο </w:t>
+      </w:r>
+      <w:r>
+        <w:t>trigger</w:t>
+      </w:r>
+      <w:r>
+        <w:rPr>
+          <w:lang w:val="el-GR"/>
+        </w:rPr>
+        <w:t xml:space="preserve"> </w:t>
+      </w:r>
+      <w:r>
+        <w:rPr>
+          <w:lang w:val="el-GR"/>
+        </w:rPr>
+        <w:t xml:space="preserve">και </w:t>
+      </w:r>
+      <w:r>
+        <w:t>cursor</w:t>
+      </w:r>
+      <w:r>
+        <w:rPr>
+          <w:lang w:val="el-GR"/>
+        </w:rPr>
+        <w:t xml:space="preserve"> </w:t>
+      </w:r>
+      <w:r>
+        <w:rPr>
+          <w:lang w:val="el-GR"/>
+        </w:rPr>
+        <w:t xml:space="preserve">που ζητούνται στην εργασία βρίσκονται στο αρχείο </w:t>
+      </w:r>
+      <w:r>
+        <w:rPr>
+          <w:b/>
+        </w:rPr>
+        <w:t>part</w:t>
+      </w:r>
+      <w:r>
+        <w:rPr>
+          <w:b/>
+          <w:lang w:val="el-GR"/>
+        </w:rPr>
+        <w:t>3</w:t>
+      </w:r>
+      <w:r>
+        <w:rPr>
+          <w:b/>
+          <w:lang w:val="el-GR"/>
+        </w:rPr>
+        <w:t>/</w:t>
+      </w:r>
+      <w:r>
+        <w:rPr>
+          <w:b/>
+        </w:rPr>
+        <w:t>all</w:t>
+      </w:r>
+      <w:r>
+        <w:rPr>
+          <w:b/>
+          <w:lang w:val="el-GR"/>
+        </w:rPr>
+        <w:t>.</w:t>
+      </w:r>
+      <w:proofErr w:type="spellStart"/>
+      <w:r>
+        <w:rPr>
+          <w:b/>
+        </w:rPr>
+        <w:t>sql</w:t>
+      </w:r>
+      <w:proofErr w:type="spellEnd"/>
+      <w:r>
+        <w:rPr>
+          <w:b/>
+          <w:lang w:val="el-GR"/>
+        </w:rPr>
+        <w:t xml:space="preserve"> </w:t>
+      </w:r>
+      <w:r>
+        <w:rPr>
+          <w:lang w:val="el-GR"/>
+        </w:rPr>
+        <w:t>και ξεχωριστά το καθένα στο φάκελο</w:t>
+      </w:r>
+      <w:r>
+        <w:rPr>
+          <w:b/>
+          <w:lang w:val="el-GR"/>
+        </w:rPr>
+        <w:t xml:space="preserve"> part</w:t>
+      </w:r>
+      <w:r>
+        <w:rPr>
+          <w:b/>
+          <w:lang w:val="el-GR"/>
+        </w:rPr>
+        <w:t>3</w:t>
+      </w:r>
+      <w:r>
+        <w:rPr>
+          <w:lang w:val="el-GR"/>
+        </w:rPr>
+        <w:t>.</w:t>
+      </w:r>
+    </w:p>
+    <w:p>
+      <w:pPr>
+        <w:pStyle w:val="Heading2"/>
+      </w:pPr>
+      <w:bookmarkStart w:id="23" w:name="_Toc515547651"/>
+      <w:r>
+        <w:t>Trigger</w:t>
+      </w:r>
       <w:bookmarkEnd w:id="23"/>
-      <w:proofErr w:type="spellEnd"/>
-    </w:p>
-    <w:p>
-      <w:pPr>
-        <w:rPr>
-          <w:lang w:val="el-GR"/>
-        </w:rPr>
-      </w:pPr>
-      <w:r>
-        <w:rPr>
-          <w:lang w:val="el-GR"/>
-        </w:rPr>
-        <w:t xml:space="preserve">Ο </w:t>
-      </w:r>
-      <w:r>
-        <w:t>trigger</w:t>
-      </w:r>
-      <w:r>
-        <w:rPr>
-          <w:lang w:val="el-GR"/>
-        </w:rPr>
-        <w:t xml:space="preserve"> </w:t>
-      </w:r>
-      <w:r>
-        <w:rPr>
-          <w:lang w:val="el-GR"/>
-        </w:rPr>
-        <w:t xml:space="preserve">και </w:t>
-      </w:r>
-      <w:r>
-        <w:t>cursor</w:t>
-      </w:r>
-      <w:r>
-        <w:rPr>
-          <w:lang w:val="el-GR"/>
-        </w:rPr>
-        <w:t xml:space="preserve"> </w:t>
-      </w:r>
-      <w:r>
-        <w:rPr>
-          <w:lang w:val="el-GR"/>
-        </w:rPr>
-        <w:t xml:space="preserve">που ζητούνται στην εργασία βρίσκονται στο αρχείο </w:t>
-      </w:r>
-      <w:r>
-        <w:rPr>
-          <w:b/>
-        </w:rPr>
-        <w:t>part</w:t>
-      </w:r>
-      <w:r>
-        <w:rPr>
-          <w:b/>
-          <w:lang w:val="el-GR"/>
-        </w:rPr>
-        <w:t>3</w:t>
-      </w:r>
-      <w:r>
-        <w:rPr>
-          <w:b/>
-          <w:lang w:val="el-GR"/>
-        </w:rPr>
-        <w:t>/</w:t>
-      </w:r>
-      <w:r>
-        <w:rPr>
-          <w:b/>
-        </w:rPr>
-        <w:t>all</w:t>
-      </w:r>
-      <w:r>
-        <w:rPr>
-          <w:b/>
-          <w:lang w:val="el-GR"/>
-        </w:rPr>
-        <w:t>.</w:t>
-      </w:r>
-      <w:proofErr w:type="spellStart"/>
-      <w:r>
-        <w:rPr>
-          <w:b/>
-        </w:rPr>
-        <w:t>sql</w:t>
-      </w:r>
-      <w:proofErr w:type="spellEnd"/>
-      <w:r>
-        <w:rPr>
-          <w:b/>
-          <w:lang w:val="el-GR"/>
-        </w:rPr>
-        <w:t xml:space="preserve"> </w:t>
-      </w:r>
-      <w:r>
-        <w:rPr>
-          <w:lang w:val="el-GR"/>
-        </w:rPr>
-        <w:t>και ξεχωριστά το καθένα στο φάκελο</w:t>
-      </w:r>
-      <w:r>
-        <w:rPr>
-          <w:b/>
-          <w:lang w:val="el-GR"/>
-        </w:rPr>
-        <w:t xml:space="preserve"> part</w:t>
-      </w:r>
-      <w:r>
-        <w:rPr>
-          <w:b/>
-          <w:lang w:val="el-GR"/>
-        </w:rPr>
-        <w:t>3</w:t>
-      </w:r>
-      <w:r>
-        <w:rPr>
-          <w:lang w:val="el-GR"/>
-        </w:rPr>
-        <w:t>.</w:t>
-      </w:r>
-    </w:p>
-    <w:p>
-      <w:pPr>
-        <w:pStyle w:val="Heading2"/>
-      </w:pPr>
-      <w:bookmarkStart w:id="24" w:name="_Toc515547651"/>
-      <w:r>
-        <w:t>Trigger</w:t>
-      </w:r>
-      <w:bookmarkEnd w:id="24"/>
     </w:p>
     <w:p>
       <w:pPr>
@@ -10969,7 +10967,27 @@
         <w:rPr>
           <w:lang w:val="el-GR"/>
         </w:rPr>
-        <w:t xml:space="preserve">Και τέλος, εάν ο πελάτης έφερε το αμάξι αρκετές φορές, αυτό φαίνεται και στο </w:t>
+        <w:t xml:space="preserve">Και τέλος, </w:t>
+      </w:r>
+      <w:r>
+        <w:rPr>
+          <w:lang w:val="el-GR"/>
+        </w:rPr>
+        <w:t>η επισκευή έχει κ</w:t>
+      </w:r>
+      <w:bookmarkStart w:id="24" w:name="_GoBack"/>
+      <w:bookmarkEnd w:id="24"/>
+      <w:r>
+        <w:rPr>
+          <w:lang w:val="el-GR"/>
+        </w:rPr>
+        <w:t>αταχωρηθεί στο</w:t>
+      </w:r>
+      <w:r>
+        <w:rPr>
+          <w:lang w:val="el-GR"/>
+        </w:rPr>
+        <w:t xml:space="preserve"> </w:t>
       </w:r>
       <w:r>
         <w:t>service</w:t>
@@ -11002,10 +11020,10 @@
           <w:noProof/>
         </w:rPr>
         <w:drawing>
-          <wp:inline distT="0" distB="0" distL="0" distR="0" wp14:anchorId="548B9260" wp14:editId="097B4D50">
-            <wp:extent cx="5943600" cy="3289300"/>
-            <wp:effectExtent l="190500" t="190500" r="190500" b="196850"/>
-            <wp:docPr id="20" name="Picture 20"/>
+          <wp:inline distT="0" distB="0" distL="0" distR="0" wp14:anchorId="31FDDF23" wp14:editId="322BFD2E">
+            <wp:extent cx="5943600" cy="1931035"/>
+            <wp:effectExtent l="190500" t="190500" r="190500" b="183515"/>
+            <wp:docPr id="25" name="Picture 25"/>
             <wp:cNvGraphicFramePr>
               <a:graphicFrameLocks xmlns:a="http://schemas.openxmlformats.org/drawingml/2006/main" noChangeAspect="1"/>
             </wp:cNvGraphicFramePr>
@@ -11025,7 +11043,7 @@
                   <pic:spPr>
                     <a:xfrm>
                       <a:off x="0" y="0"/>
-                      <a:ext cx="5943600" cy="3289300"/>
+                      <a:ext cx="5943600" cy="1931035"/>
                     </a:xfrm>
                     <a:prstGeom prst="rect">
                       <a:avLst/>
@@ -18330,7 +18348,7 @@
 </file>
 
 <file path=customXml/itemProps1.xml><?xml version="1.0" encoding="utf-8"?>
-<ds:datastoreItem xmlns:ds="http://schemas.openxmlformats.org/officeDocument/2006/customXml" ds:itemID="{EBBF89CB-A7AC-4634-B298-A99957BBB8E9}">
+<ds:datastoreItem xmlns:ds="http://schemas.openxmlformats.org/officeDocument/2006/customXml" ds:itemID="{1BAE3923-1213-41C2-AB25-9D1D5ADD13AB}">
   <ds:schemaRefs>
     <ds:schemaRef ds:uri="http://schemas.openxmlformats.org/officeDocument/2006/bibliography"/>
   </ds:schemaRefs>

</xml_diff>